<commit_message>
use include_graphics() in Word report
</commit_message>
<xml_diff>
--- a/inst/rmarkdown/templates/word_report/skeleton/factsheet_styles.docx
+++ b/inst/rmarkdown/templates/word_report/skeleton/factsheet_styles.docx
@@ -9,6 +9,8 @@
       <w:r>
         <w:t>Project 1: Environmental analysis</w:t>
       </w:r>
+      <w:bookmarkStart w:id="0" w:name="_GoBack"/>
+      <w:bookmarkEnd w:id="0"/>
     </w:p>
     <w:p>
       <w:pPr>
@@ -832,13 +834,13 @@
       <w:pPr>
         <w:pStyle w:val="Heading1"/>
       </w:pPr>
-      <w:bookmarkStart w:id="0" w:name="summary"/>
-      <w:bookmarkStart w:id="1" w:name="_Toc48198707"/>
+      <w:bookmarkStart w:id="1" w:name="summary"/>
+      <w:bookmarkStart w:id="2" w:name="_Toc48198707"/>
       <w:r>
         <w:t>Summary</w:t>
       </w:r>
-      <w:bookmarkEnd w:id="0"/>
       <w:bookmarkEnd w:id="1"/>
+      <w:bookmarkEnd w:id="2"/>
     </w:p>
     <w:p>
       <w:r>
@@ -854,10 +856,7 @@
         <w:footnoteReference w:id="1"/>
       </w:r>
       <w:r>
-        <w:t xml:space="preserve"> that are polluting the local stream and causing it to glow a beau</w:t>
-      </w:r>
-      <w:r>
-        <w:t>tiful translucent purple on several occasions.</w:t>
+        <w:t xml:space="preserve"> that are polluting the local stream and causing it to glow a beautiful translucent purple on several occasions.</w:t>
       </w:r>
     </w:p>
     <w:p>
@@ -889,11 +888,11 @@
       <w:pPr>
         <w:pStyle w:val="Heading2"/>
       </w:pPr>
-      <w:bookmarkStart w:id="2" w:name="add-a-link"/>
+      <w:bookmarkStart w:id="3" w:name="add-a-link"/>
       <w:r>
         <w:t>Add a link</w:t>
       </w:r>
-      <w:bookmarkEnd w:id="2"/>
+      <w:bookmarkEnd w:id="3"/>
     </w:p>
     <w:p>
       <w:r>
@@ -929,18 +928,15 @@
       <w:pPr>
         <w:pStyle w:val="Heading2"/>
       </w:pPr>
-      <w:bookmarkStart w:id="3" w:name="add-an-image"/>
+      <w:bookmarkStart w:id="4" w:name="add-an-image"/>
       <w:r>
         <w:t>Add an image</w:t>
       </w:r>
-      <w:bookmarkEnd w:id="3"/>
-    </w:p>
-    <w:p>
-      <w:r>
-        <w:t>To insert an image use the synt</w:t>
-      </w:r>
-      <w:r>
-        <w:t>ax:</w:t>
+      <w:bookmarkEnd w:id="4"/>
+    </w:p>
+    <w:p>
+      <w:r>
+        <w:t>To insert an image use the syntax:</w:t>
       </w:r>
     </w:p>
     <w:p>
@@ -1072,10 +1068,7 @@
     </w:p>
     <w:p>
       <w:r>
-        <w:t>Here’s how to make a tiny turtle by setting the image t</w:t>
-      </w:r>
-      <w:r>
-        <w:t>o only extend 25% across the available space:</w:t>
+        <w:t>Here’s how to make a tiny turtle by setting the image to only extend 25% across the available space:</w:t>
       </w:r>
     </w:p>
     <w:p>
@@ -1140,11 +1133,11 @@
       <w:pPr>
         <w:pStyle w:val="Heading2"/>
       </w:pPr>
-      <w:bookmarkStart w:id="4" w:name="add-a-list"/>
+      <w:bookmarkStart w:id="5" w:name="add-a-list"/>
       <w:r>
         <w:t>Add a list</w:t>
       </w:r>
-      <w:bookmarkEnd w:id="4"/>
+      <w:bookmarkEnd w:id="5"/>
     </w:p>
     <w:p>
       <w:r>
@@ -1164,8 +1157,6 @@
       </w:r>
       <w:r>
         <w:br/>
-      </w:r>
-      <w:r>
         <w:t>- July 23, 2020</w:t>
       </w:r>
     </w:p>
@@ -1265,18 +1256,15 @@
       <w:pPr>
         <w:pStyle w:val="Heading2"/>
       </w:pPr>
-      <w:bookmarkStart w:id="5" w:name="add-a-call-out-box"/>
+      <w:bookmarkStart w:id="6" w:name="add-a-call-out-box"/>
       <w:r>
         <w:t>Add a call-out box</w:t>
       </w:r>
-      <w:bookmarkEnd w:id="5"/>
-    </w:p>
-    <w:p>
-      <w:r>
-        <w:t>You can create grey call</w:t>
-      </w:r>
-      <w:r>
-        <w:t>-out boxes for special notes or quotes by adding the right carrot (&gt;) —also known as the greater than sign— in front of text.</w:t>
+      <w:bookmarkEnd w:id="6"/>
+    </w:p>
+    <w:p>
+      <w:r>
+        <w:t>You can create grey call-out boxes for special notes or quotes by adding the right carrot (&gt;) —also known as the greater than sign— in front of text.</w:t>
       </w:r>
     </w:p>
     <w:p>
@@ -1338,23 +1326,20 @@
         <w:pStyle w:val="BodyText"/>
       </w:pPr>
       <w:r>
-        <w:t xml:space="preserve">More great Markdown features </w:t>
-      </w:r>
-      <w:r>
-        <w:t>—like adding sortable tables and maps— are shown below.</w:t>
+        <w:t>More great Markdown features —like adding sortable tables and maps— are shown below.</w:t>
       </w:r>
     </w:p>
     <w:p>
       <w:pPr>
         <w:pStyle w:val="Heading1"/>
       </w:pPr>
-      <w:bookmarkStart w:id="6" w:name="data-overview"/>
-      <w:bookmarkStart w:id="7" w:name="_Toc48198708"/>
+      <w:bookmarkStart w:id="7" w:name="data-overview"/>
+      <w:bookmarkStart w:id="8" w:name="_Toc48198708"/>
       <w:r>
         <w:t>Data overview</w:t>
       </w:r>
-      <w:bookmarkEnd w:id="6"/>
       <w:bookmarkEnd w:id="7"/>
+      <w:bookmarkEnd w:id="8"/>
     </w:p>
     <w:p>
       <w:r>
@@ -2591,11 +2576,11 @@
       <w:pPr>
         <w:pStyle w:val="Heading2"/>
       </w:pPr>
-      <w:bookmarkStart w:id="8" w:name="data-sources"/>
+      <w:bookmarkStart w:id="9" w:name="data-sources"/>
       <w:r>
         <w:t>Data sources</w:t>
       </w:r>
-      <w:bookmarkEnd w:id="8"/>
+      <w:bookmarkEnd w:id="9"/>
     </w:p>
     <w:p>
       <w:r>
@@ -2708,11 +2693,11 @@
       <w:pPr>
         <w:pStyle w:val="Heading2"/>
       </w:pPr>
-      <w:bookmarkStart w:id="9" w:name="delta-is-where-data-lives"/>
+      <w:bookmarkStart w:id="10" w:name="delta-is-where-data-lives"/>
       <w:r>
         <w:t>DELTA is where data lives</w:t>
       </w:r>
-      <w:bookmarkEnd w:id="9"/>
+      <w:bookmarkEnd w:id="10"/>
     </w:p>
     <w:p>
       <w:r>
@@ -2734,11 +2719,11 @@
       <w:pPr>
         <w:pStyle w:val="Heading2"/>
       </w:pPr>
-      <w:bookmarkStart w:id="10" w:name="data-dictionary"/>
+      <w:bookmarkStart w:id="11" w:name="data-dictionary"/>
       <w:r>
         <w:t>Data dictionary</w:t>
       </w:r>
-      <w:bookmarkEnd w:id="10"/>
+      <w:bookmarkEnd w:id="11"/>
     </w:p>
     <w:p>
       <w:r>
@@ -2912,11 +2897,11 @@
       <w:pPr>
         <w:pStyle w:val="Heading2"/>
       </w:pPr>
-      <w:bookmarkStart w:id="11" w:name="data-glimpse"/>
+      <w:bookmarkStart w:id="12" w:name="data-glimpse"/>
       <w:r>
         <w:t>Data glimpse</w:t>
       </w:r>
-      <w:bookmarkEnd w:id="11"/>
+      <w:bookmarkEnd w:id="12"/>
     </w:p>
     <w:p>
       <w:r>
@@ -3116,13 +3101,7 @@
         <w:rPr>
           <w:rStyle w:val="CommentTok"/>
         </w:rPr>
-        <w:t># Keep the alternat</w:t>
-      </w:r>
-      <w:r>
-        <w:rPr>
-          <w:rStyle w:val="CommentTok"/>
-        </w:rPr>
-        <w:t>ive name columns</w:t>
+        <w:t># Keep the alternative name columns</w:t>
       </w:r>
       <w:r>
         <w:br/>
@@ -3592,7 +3571,7 @@
       <w:pPr>
         <w:pStyle w:val="Heading2"/>
       </w:pPr>
-      <w:bookmarkStart w:id="12" w:name="X7eb92e0b7b7942c651b9af193bc95177f569d10"/>
+      <w:bookmarkStart w:id="13" w:name="X7eb92e0b7b7942c651b9af193bc95177f569d10"/>
       <w:r>
         <w:rPr>
           <w:i/>
@@ -3600,18 +3579,15 @@
         <w:t>(help)</w:t>
       </w:r>
       <w:r>
-        <w:t xml:space="preserve"> Access spatia</w:t>
-      </w:r>
-      <w:r>
-        <w:t>l data from MN’s GIS Rest API</w:t>
-      </w:r>
-      <w:bookmarkEnd w:id="12"/>
+        <w:t xml:space="preserve"> Access spatial data from MN’s GIS Rest API</w:t>
+      </w:r>
+      <w:bookmarkEnd w:id="13"/>
     </w:p>
     <w:p>
       <w:pPr>
         <w:pStyle w:val="Heading2"/>
       </w:pPr>
-      <w:bookmarkStart w:id="13" w:name="help-read-data-from-pdfs-excel-access"/>
+      <w:bookmarkStart w:id="14" w:name="help-read-data-from-pdfs-excel-access"/>
       <w:r>
         <w:rPr>
           <w:i/>
@@ -3621,19 +3597,19 @@
       <w:r>
         <w:t xml:space="preserve"> Read data from: PDF’s, Excel, Access</w:t>
       </w:r>
-      <w:bookmarkEnd w:id="13"/>
+      <w:bookmarkEnd w:id="14"/>
     </w:p>
     <w:p>
       <w:pPr>
         <w:pStyle w:val="Heading1"/>
       </w:pPr>
-      <w:bookmarkStart w:id="14" w:name="charts"/>
-      <w:bookmarkStart w:id="15" w:name="_Toc48198709"/>
+      <w:bookmarkStart w:id="15" w:name="charts"/>
+      <w:bookmarkStart w:id="16" w:name="_Toc48198709"/>
       <w:r>
         <w:t>Charts</w:t>
       </w:r>
-      <w:bookmarkEnd w:id="14"/>
       <w:bookmarkEnd w:id="15"/>
+      <w:bookmarkEnd w:id="16"/>
     </w:p>
     <w:p>
       <w:r>
@@ -4127,11 +4103,11 @@
       <w:pPr>
         <w:pStyle w:val="Heading2"/>
       </w:pPr>
-      <w:bookmarkStart w:id="16" w:name="mn-colors"/>
+      <w:bookmarkStart w:id="17" w:name="mn-colors"/>
       <w:r>
         <w:t>MN Colors</w:t>
       </w:r>
-      <w:bookmarkEnd w:id="16"/>
+      <w:bookmarkEnd w:id="17"/>
     </w:p>
     <w:p>
       <w:r>
@@ -4182,49 +4158,130 @@
         <w:rPr>
           <w:rStyle w:val="KeywordTok"/>
         </w:rPr>
-        <w:t>li</w:t>
+        <w:t>library</w:t>
+      </w:r>
+      <w:r>
+        <w:rPr>
+          <w:rStyle w:val="NormalTok"/>
+        </w:rPr>
+        <w:t>(hrbrthemes)</w:t>
+      </w:r>
+      <w:r>
+        <w:br/>
+      </w:r>
+      <w:r>
+        <w:br/>
       </w:r>
       <w:r>
         <w:rPr>
           <w:rStyle w:val="KeywordTok"/>
         </w:rPr>
-        <w:t>brary</w:t>
-      </w:r>
-      <w:r>
-        <w:rPr>
-          <w:rStyle w:val="NormalTok"/>
-        </w:rPr>
-        <w:t>(hrbrthemes)</w:t>
-      </w:r>
-      <w:r>
-        <w:br/>
-      </w:r>
-      <w:r>
-        <w:br/>
+        <w:t>ggplot</w:t>
+      </w:r>
+      <w:r>
+        <w:rPr>
+          <w:rStyle w:val="NormalTok"/>
+        </w:rPr>
+        <w:t xml:space="preserve">(diamonds, </w:t>
       </w:r>
       <w:r>
         <w:rPr>
           <w:rStyle w:val="KeywordTok"/>
         </w:rPr>
-        <w:t>ggplot</w:t>
-      </w:r>
-      <w:r>
-        <w:rPr>
-          <w:rStyle w:val="NormalTok"/>
-        </w:rPr>
-        <w:t xml:space="preserve">(diamonds, </w:t>
+        <w:t>aes</w:t>
+      </w:r>
+      <w:r>
+        <w:rPr>
+          <w:rStyle w:val="NormalTok"/>
+        </w:rPr>
+        <w:t xml:space="preserve">(carat, price)) </w:t>
+      </w:r>
+      <w:r>
+        <w:rPr>
+          <w:rStyle w:val="OperatorTok"/>
+        </w:rPr>
+        <w:t>+</w:t>
+      </w:r>
+      <w:r>
+        <w:br/>
+      </w:r>
+      <w:r>
+        <w:rPr>
+          <w:rStyle w:val="StringTok"/>
+        </w:rPr>
+        <w:t xml:space="preserve">  </w:t>
       </w:r>
       <w:r>
         <w:rPr>
           <w:rStyle w:val="KeywordTok"/>
         </w:rPr>
+        <w:t>geom_smooth</w:t>
+      </w:r>
+      <w:r>
+        <w:rPr>
+          <w:rStyle w:val="NormalTok"/>
+        </w:rPr>
+        <w:t>(</w:t>
+      </w:r>
+      <w:r>
+        <w:rPr>
+          <w:rStyle w:val="KeywordTok"/>
+        </w:rPr>
         <w:t>aes</w:t>
       </w:r>
       <w:r>
         <w:rPr>
           <w:rStyle w:val="NormalTok"/>
         </w:rPr>
-        <w:t xml:space="preserve">(carat, price)) </w:t>
+        <w:t>(</w:t>
+      </w:r>
+      <w:r>
+        <w:rPr>
+          <w:rStyle w:val="DataTypeTok"/>
+        </w:rPr>
+        <w:t>color =</w:t>
+      </w:r>
+      <w:r>
+        <w:rPr>
+          <w:rStyle w:val="NormalTok"/>
+        </w:rPr>
+        <w:t xml:space="preserve"> cut), </w:t>
+      </w:r>
+      <w:r>
+        <w:rPr>
+          <w:rStyle w:val="DataTypeTok"/>
+        </w:rPr>
+        <w:t>size =</w:t>
+      </w:r>
+      <w:r>
+        <w:rPr>
+          <w:rStyle w:val="NormalTok"/>
+        </w:rPr>
+        <w:t xml:space="preserve"> </w:t>
+      </w:r>
+      <w:r>
+        <w:rPr>
+          <w:rStyle w:val="FloatTok"/>
+        </w:rPr>
+        <w:t>1.5</w:t>
+      </w:r>
+      <w:r>
+        <w:rPr>
+          <w:rStyle w:val="NormalTok"/>
+        </w:rPr>
+        <w:t xml:space="preserve">, </w:t>
+      </w:r>
+      <w:r>
+        <w:rPr>
+          <w:rStyle w:val="DataTypeTok"/>
+        </w:rPr>
+        <w:t>show.legend =</w:t>
+      </w:r>
+      <w:r>
+        <w:rPr>
+          <w:rStyle w:val="NormalTok"/>
+        </w:rPr>
+        <w:t xml:space="preserve"> F) </w:t>
       </w:r>
       <w:r>
         <w:rPr>
@@ -4245,7 +4302,7 @@
         <w:rPr>
           <w:rStyle w:val="KeywordTok"/>
         </w:rPr>
-        <w:t>geom_smooth</w:t>
+        <w:t>scale_color_mn</w:t>
       </w:r>
       <w:r>
         <w:rPr>
@@ -4255,9 +4312,48 @@
       </w:r>
       <w:r>
         <w:rPr>
+          <w:rStyle w:val="DataTypeTok"/>
+        </w:rPr>
+        <w:t>palette =</w:t>
+      </w:r>
+      <w:r>
+        <w:rPr>
+          <w:rStyle w:val="NormalTok"/>
+        </w:rPr>
+        <w:t xml:space="preserve"> </w:t>
+      </w:r>
+      <w:r>
+        <w:rPr>
+          <w:rStyle w:val="StringTok"/>
+        </w:rPr>
+        <w:t>"green"</w:t>
+      </w:r>
+      <w:r>
+        <w:rPr>
+          <w:rStyle w:val="NormalTok"/>
+        </w:rPr>
+        <w:t xml:space="preserve">) </w:t>
+      </w:r>
+      <w:r>
+        <w:rPr>
+          <w:rStyle w:val="OperatorTok"/>
+        </w:rPr>
+        <w:t>+</w:t>
+      </w:r>
+      <w:r>
+        <w:br/>
+      </w:r>
+      <w:r>
+        <w:rPr>
+          <w:rStyle w:val="StringTok"/>
+        </w:rPr>
+        <w:t xml:space="preserve">  </w:t>
+      </w:r>
+      <w:r>
+        <w:rPr>
           <w:rStyle w:val="KeywordTok"/>
         </w:rPr>
-        <w:t>aes</w:t>
+        <w:t>facet_wrap</w:t>
       </w:r>
       <w:r>
         <w:rPr>
@@ -4267,501 +4363,369 @@
       </w:r>
       <w:r>
         <w:rPr>
+          <w:rStyle w:val="KeywordTok"/>
+        </w:rPr>
+        <w:t>vars</w:t>
+      </w:r>
+      <w:r>
+        <w:rPr>
+          <w:rStyle w:val="NormalTok"/>
+        </w:rPr>
+        <w:t xml:space="preserve">(cut), </w:t>
+      </w:r>
+      <w:r>
+        <w:rPr>
           <w:rStyle w:val="DataTypeTok"/>
         </w:rPr>
+        <w:t>nrow =</w:t>
+      </w:r>
+      <w:r>
+        <w:rPr>
+          <w:rStyle w:val="NormalTok"/>
+        </w:rPr>
+        <w:t xml:space="preserve"> </w:t>
+      </w:r>
+      <w:r>
+        <w:rPr>
+          <w:rStyle w:val="DecValTok"/>
+        </w:rPr>
+        <w:t>1</w:t>
+      </w:r>
+      <w:r>
+        <w:rPr>
+          <w:rStyle w:val="NormalTok"/>
+        </w:rPr>
+        <w:t xml:space="preserve">) </w:t>
+      </w:r>
+      <w:r>
+        <w:rPr>
+          <w:rStyle w:val="OperatorTok"/>
+        </w:rPr>
+        <w:t>+</w:t>
+      </w:r>
+      <w:r>
+        <w:br/>
+      </w:r>
+      <w:r>
+        <w:rPr>
+          <w:rStyle w:val="StringTok"/>
+        </w:rPr>
+        <w:t xml:space="preserve">  </w:t>
+      </w:r>
+      <w:r>
+        <w:rPr>
+          <w:rStyle w:val="KeywordTok"/>
+        </w:rPr>
+        <w:t>labs</w:t>
+      </w:r>
+      <w:r>
+        <w:rPr>
+          <w:rStyle w:val="NormalTok"/>
+        </w:rPr>
+        <w:t>(</w:t>
+      </w:r>
+      <w:r>
+        <w:rPr>
+          <w:rStyle w:val="DataTypeTok"/>
+        </w:rPr>
+        <w:t>title    =</w:t>
+      </w:r>
+      <w:r>
+        <w:rPr>
+          <w:rStyle w:val="NormalTok"/>
+        </w:rPr>
+        <w:t xml:space="preserve"> </w:t>
+      </w:r>
+      <w:r>
+        <w:rPr>
+          <w:rStyle w:val="StringTok"/>
+        </w:rPr>
+        <w:t>"Increasing cost of cleanups"</w:t>
+      </w:r>
+      <w:r>
+        <w:rPr>
+          <w:rStyle w:val="NormalTok"/>
+        </w:rPr>
+        <w:t>,</w:t>
+      </w:r>
+      <w:r>
+        <w:br/>
+      </w:r>
+      <w:r>
+        <w:rPr>
+          <w:rStyle w:val="NormalTok"/>
+        </w:rPr>
+        <w:t xml:space="preserve">       </w:t>
+      </w:r>
+      <w:r>
+        <w:rPr>
+          <w:rStyle w:val="DataTypeTok"/>
+        </w:rPr>
+        <w:t>subtitle =</w:t>
+      </w:r>
+      <w:r>
+        <w:rPr>
+          <w:rStyle w:val="NormalTok"/>
+        </w:rPr>
+        <w:t xml:space="preserve"> </w:t>
+      </w:r>
+      <w:r>
+        <w:rPr>
+          <w:rStyle w:val="StringTok"/>
+        </w:rPr>
+        <w:t>"Brownfield site classifications"</w:t>
+      </w:r>
+      <w:r>
+        <w:rPr>
+          <w:rStyle w:val="NormalTok"/>
+        </w:rPr>
+        <w:t>,</w:t>
+      </w:r>
+      <w:r>
+        <w:br/>
+      </w:r>
+      <w:r>
+        <w:rPr>
+          <w:rStyle w:val="NormalTok"/>
+        </w:rPr>
+        <w:t xml:space="preserve">       </w:t>
+      </w:r>
+      <w:r>
+        <w:rPr>
+          <w:rStyle w:val="DataTypeTok"/>
+        </w:rPr>
+        <w:t>caption  =</w:t>
+      </w:r>
+      <w:r>
+        <w:rPr>
+          <w:rStyle w:val="NormalTok"/>
+        </w:rPr>
+        <w:t xml:space="preserve"> </w:t>
+      </w:r>
+      <w:r>
+        <w:rPr>
+          <w:rStyle w:val="StringTok"/>
+        </w:rPr>
+        <w:t>"Source: EPA Data Mart 2018"</w:t>
+      </w:r>
+      <w:r>
+        <w:rPr>
+          <w:rStyle w:val="NormalTok"/>
+        </w:rPr>
+        <w:t>,</w:t>
+      </w:r>
+      <w:r>
+        <w:br/>
+      </w:r>
+      <w:r>
+        <w:rPr>
+          <w:rStyle w:val="NormalTok"/>
+        </w:rPr>
+        <w:t xml:space="preserve">       </w:t>
+      </w:r>
+      <w:r>
+        <w:rPr>
+          <w:rStyle w:val="DataTypeTok"/>
+        </w:rPr>
+        <w:t>x        =</w:t>
+      </w:r>
+      <w:r>
+        <w:rPr>
+          <w:rStyle w:val="NormalTok"/>
+        </w:rPr>
+        <w:t xml:space="preserve"> </w:t>
+      </w:r>
+      <w:r>
+        <w:rPr>
+          <w:rStyle w:val="StringTok"/>
+        </w:rPr>
+        <w:t>"Site score"</w:t>
+      </w:r>
+      <w:r>
+        <w:rPr>
+          <w:rStyle w:val="NormalTok"/>
+        </w:rPr>
+        <w:t xml:space="preserve">) </w:t>
+      </w:r>
+      <w:r>
+        <w:rPr>
+          <w:rStyle w:val="OperatorTok"/>
+        </w:rPr>
+        <w:t>+</w:t>
+      </w:r>
+      <w:r>
+        <w:br/>
+      </w:r>
+      <w:r>
+        <w:rPr>
+          <w:rStyle w:val="StringTok"/>
+        </w:rPr>
+        <w:t xml:space="preserve">  </w:t>
+      </w:r>
+      <w:r>
+        <w:rPr>
+          <w:rStyle w:val="KeywordTok"/>
+        </w:rPr>
+        <w:t>scale_y_comma</w:t>
+      </w:r>
+      <w:r>
+        <w:rPr>
+          <w:rStyle w:val="NormalTok"/>
+        </w:rPr>
+        <w:t xml:space="preserve">() </w:t>
+      </w:r>
+      <w:r>
+        <w:rPr>
+          <w:rStyle w:val="OperatorTok"/>
+        </w:rPr>
+        <w:t>+</w:t>
+      </w:r>
+      <w:r>
+        <w:br/>
+      </w:r>
+      <w:r>
+        <w:rPr>
+          <w:rStyle w:val="StringTok"/>
+        </w:rPr>
+        <w:t xml:space="preserve">  </w:t>
+      </w:r>
+      <w:r>
+        <w:rPr>
+          <w:rStyle w:val="KeywordTok"/>
+        </w:rPr>
+        <w:t>theme_ipsum_rc</w:t>
+      </w:r>
+      <w:r>
+        <w:rPr>
+          <w:rStyle w:val="NormalTok"/>
+        </w:rPr>
+        <w:t xml:space="preserve">() </w:t>
+      </w:r>
+      <w:r>
+        <w:rPr>
+          <w:rStyle w:val="OperatorTok"/>
+        </w:rPr>
+        <w:t>+</w:t>
+      </w:r>
+      <w:r>
+        <w:br/>
+      </w:r>
+      <w:r>
+        <w:rPr>
+          <w:rStyle w:val="StringTok"/>
+        </w:rPr>
+        <w:t xml:space="preserve">  </w:t>
+      </w:r>
+      <w:r>
+        <w:rPr>
+          <w:rStyle w:val="KeywordTok"/>
+        </w:rPr>
+        <w:t>theme</w:t>
+      </w:r>
+      <w:r>
+        <w:rPr>
+          <w:rStyle w:val="NormalTok"/>
+        </w:rPr>
+        <w:t>(</w:t>
+      </w:r>
+      <w:r>
+        <w:rPr>
+          <w:rStyle w:val="DataTypeTok"/>
+        </w:rPr>
+        <w:t>plot.title   =</w:t>
+      </w:r>
+      <w:r>
+        <w:rPr>
+          <w:rStyle w:val="NormalTok"/>
+        </w:rPr>
+        <w:t xml:space="preserve"> </w:t>
+      </w:r>
+      <w:r>
+        <w:rPr>
+          <w:rStyle w:val="KeywordTok"/>
+        </w:rPr>
+        <w:t>element_text</w:t>
+      </w:r>
+      <w:r>
+        <w:rPr>
+          <w:rStyle w:val="NormalTok"/>
+        </w:rPr>
+        <w:t>(</w:t>
+      </w:r>
+      <w:r>
+        <w:rPr>
+          <w:rStyle w:val="DataTypeTok"/>
+        </w:rPr>
         <w:t>color =</w:t>
       </w:r>
       <w:r>
         <w:rPr>
           <w:rStyle w:val="NormalTok"/>
         </w:rPr>
-        <w:t xml:space="preserve"> cut), </w:t>
+        <w:t xml:space="preserve"> </w:t>
+      </w:r>
+      <w:r>
+        <w:rPr>
+          <w:rStyle w:val="KeywordTok"/>
+        </w:rPr>
+        <w:t>mncolors</w:t>
+      </w:r>
+      <w:r>
+        <w:rPr>
+          <w:rStyle w:val="NormalTok"/>
+        </w:rPr>
+        <w:t>(</w:t>
+      </w:r>
+      <w:r>
+        <w:rPr>
+          <w:rStyle w:val="DecValTok"/>
+        </w:rPr>
+        <w:t>5</w:t>
+      </w:r>
+      <w:r>
+        <w:rPr>
+          <w:rStyle w:val="NormalTok"/>
+        </w:rPr>
+        <w:t xml:space="preserve">, </w:t>
+      </w:r>
+      <w:r>
+        <w:rPr>
+          <w:rStyle w:val="StringTok"/>
+        </w:rPr>
+        <w:t>"blue"</w:t>
+      </w:r>
+      <w:r>
+        <w:rPr>
+          <w:rStyle w:val="NormalTok"/>
+        </w:rPr>
+        <w:t>)[</w:t>
+      </w:r>
+      <w:r>
+        <w:rPr>
+          <w:rStyle w:val="DecValTok"/>
+        </w:rPr>
+        <w:t>5</w:t>
+      </w:r>
+      <w:r>
+        <w:rPr>
+          <w:rStyle w:val="NormalTok"/>
+        </w:rPr>
+        <w:t>]),</w:t>
+      </w:r>
+      <w:r>
+        <w:br/>
+      </w:r>
+      <w:r>
+        <w:rPr>
+          <w:rStyle w:val="NormalTok"/>
+        </w:rPr>
+        <w:t xml:space="preserve">        </w:t>
       </w:r>
       <w:r>
         <w:rPr>
           <w:rStyle w:val="DataTypeTok"/>
         </w:rPr>
-        <w:t>size =</w:t>
-      </w:r>
-      <w:r>
-        <w:rPr>
-          <w:rStyle w:val="NormalTok"/>
-        </w:rPr>
-        <w:t xml:space="preserve"> </w:t>
-      </w:r>
-      <w:r>
-        <w:rPr>
-          <w:rStyle w:val="FloatTok"/>
-        </w:rPr>
-        <w:t>1.5</w:t>
-      </w:r>
-      <w:r>
-        <w:rPr>
-          <w:rStyle w:val="NormalTok"/>
-        </w:rPr>
-        <w:t xml:space="preserve">, </w:t>
-      </w:r>
-      <w:r>
-        <w:rPr>
-          <w:rStyle w:val="DataTypeTok"/>
-        </w:rPr>
-        <w:t>show.legend =</w:t>
-      </w:r>
-      <w:r>
-        <w:rPr>
-          <w:rStyle w:val="NormalTok"/>
-        </w:rPr>
-        <w:t xml:space="preserve"> F) </w:t>
-      </w:r>
-      <w:r>
-        <w:rPr>
-          <w:rStyle w:val="OperatorTok"/>
-        </w:rPr>
-        <w:t>+</w:t>
-      </w:r>
-      <w:r>
-        <w:br/>
-      </w:r>
-      <w:r>
-        <w:rPr>
-          <w:rStyle w:val="StringTok"/>
-        </w:rPr>
-        <w:t xml:space="preserve">  </w:t>
-      </w:r>
-      <w:r>
-        <w:rPr>
-          <w:rStyle w:val="KeywordTok"/>
-        </w:rPr>
-        <w:t>scale_color_mn</w:t>
-      </w:r>
-      <w:r>
-        <w:rPr>
-          <w:rStyle w:val="NormalTok"/>
-        </w:rPr>
-        <w:t>(</w:t>
-      </w:r>
-      <w:r>
-        <w:rPr>
-          <w:rStyle w:val="DataTypeTok"/>
-        </w:rPr>
-        <w:t>palette =</w:t>
-      </w:r>
-      <w:r>
-        <w:rPr>
-          <w:rStyle w:val="NormalTok"/>
-        </w:rPr>
-        <w:t xml:space="preserve"> </w:t>
-      </w:r>
-      <w:r>
-        <w:rPr>
-          <w:rStyle w:val="StringTok"/>
-        </w:rPr>
-        <w:t>"green"</w:t>
-      </w:r>
-      <w:r>
-        <w:rPr>
-          <w:rStyle w:val="NormalTok"/>
-        </w:rPr>
-        <w:t xml:space="preserve">) </w:t>
-      </w:r>
-      <w:r>
-        <w:rPr>
-          <w:rStyle w:val="OperatorTok"/>
-        </w:rPr>
-        <w:t>+</w:t>
-      </w:r>
-      <w:r>
-        <w:br/>
-      </w:r>
-      <w:r>
-        <w:rPr>
-          <w:rStyle w:val="StringTok"/>
-        </w:rPr>
-        <w:t xml:space="preserve">  </w:t>
-      </w:r>
-      <w:r>
-        <w:rPr>
-          <w:rStyle w:val="KeywordTok"/>
-        </w:rPr>
-        <w:t>facet_wrap</w:t>
-      </w:r>
-      <w:r>
-        <w:rPr>
-          <w:rStyle w:val="NormalTok"/>
-        </w:rPr>
-        <w:t>(</w:t>
-      </w:r>
-      <w:r>
-        <w:rPr>
-          <w:rStyle w:val="KeywordTok"/>
-        </w:rPr>
-        <w:t>vars</w:t>
-      </w:r>
-      <w:r>
-        <w:rPr>
-          <w:rStyle w:val="NormalTok"/>
-        </w:rPr>
-        <w:t xml:space="preserve">(cut), </w:t>
-      </w:r>
-      <w:r>
-        <w:rPr>
-          <w:rStyle w:val="DataTypeTok"/>
-        </w:rPr>
-        <w:t>nrow =</w:t>
-      </w:r>
-      <w:r>
-        <w:rPr>
-          <w:rStyle w:val="NormalTok"/>
-        </w:rPr>
-        <w:t xml:space="preserve"> </w:t>
-      </w:r>
-      <w:r>
-        <w:rPr>
-          <w:rStyle w:val="DecValTok"/>
-        </w:rPr>
-        <w:t>1</w:t>
-      </w:r>
-      <w:r>
-        <w:rPr>
-          <w:rStyle w:val="NormalTok"/>
-        </w:rPr>
-        <w:t xml:space="preserve">) </w:t>
-      </w:r>
-      <w:r>
-        <w:rPr>
-          <w:rStyle w:val="OperatorTok"/>
-        </w:rPr>
-        <w:t>+</w:t>
-      </w:r>
-      <w:r>
-        <w:br/>
-      </w:r>
-      <w:r>
-        <w:rPr>
-          <w:rStyle w:val="StringTok"/>
-        </w:rPr>
-        <w:t xml:space="preserve">  </w:t>
-      </w:r>
-      <w:r>
-        <w:rPr>
-          <w:rStyle w:val="KeywordTok"/>
-        </w:rPr>
-        <w:t>labs</w:t>
-      </w:r>
-      <w:r>
-        <w:rPr>
-          <w:rStyle w:val="NormalTok"/>
-        </w:rPr>
-        <w:t>(</w:t>
-      </w:r>
-      <w:r>
-        <w:rPr>
-          <w:rStyle w:val="DataTypeTok"/>
-        </w:rPr>
-        <w:t>title    =</w:t>
-      </w:r>
-      <w:r>
-        <w:rPr>
-          <w:rStyle w:val="NormalTok"/>
-        </w:rPr>
-        <w:t xml:space="preserve"> </w:t>
-      </w:r>
-      <w:r>
-        <w:rPr>
-          <w:rStyle w:val="StringTok"/>
-        </w:rPr>
-        <w:t>"Increasing cost of cleanups"</w:t>
-      </w:r>
-      <w:r>
-        <w:rPr>
-          <w:rStyle w:val="NormalTok"/>
-        </w:rPr>
-        <w:t>,</w:t>
-      </w:r>
-      <w:r>
-        <w:br/>
-      </w:r>
-      <w:r>
-        <w:rPr>
-          <w:rStyle w:val="NormalTok"/>
-        </w:rPr>
-        <w:t xml:space="preserve">       </w:t>
-      </w:r>
-      <w:r>
-        <w:rPr>
-          <w:rStyle w:val="DataTypeTok"/>
-        </w:rPr>
-        <w:t>subtitle =</w:t>
-      </w:r>
-      <w:r>
-        <w:rPr>
-          <w:rStyle w:val="NormalTok"/>
-        </w:rPr>
-        <w:t xml:space="preserve"> </w:t>
-      </w:r>
-      <w:r>
-        <w:rPr>
-          <w:rStyle w:val="StringTok"/>
-        </w:rPr>
-        <w:t>"Brownfield site classifications"</w:t>
-      </w:r>
-      <w:r>
-        <w:rPr>
-          <w:rStyle w:val="NormalTok"/>
-        </w:rPr>
-        <w:t>,</w:t>
-      </w:r>
-      <w:r>
-        <w:br/>
-      </w:r>
-      <w:r>
-        <w:rPr>
-          <w:rStyle w:val="NormalTok"/>
-        </w:rPr>
-        <w:t xml:space="preserve">       </w:t>
-      </w:r>
-      <w:r>
-        <w:rPr>
-          <w:rStyle w:val="DataTypeTok"/>
-        </w:rPr>
-        <w:t>caption  =</w:t>
-      </w:r>
-      <w:r>
-        <w:rPr>
-          <w:rStyle w:val="NormalTok"/>
-        </w:rPr>
-        <w:t xml:space="preserve"> </w:t>
-      </w:r>
-      <w:r>
-        <w:rPr>
-          <w:rStyle w:val="StringTok"/>
-        </w:rPr>
-        <w:t>"Source: EPA Data Mart 2018"</w:t>
-      </w:r>
-      <w:r>
-        <w:rPr>
-          <w:rStyle w:val="NormalTok"/>
-        </w:rPr>
-        <w:t>,</w:t>
-      </w:r>
-      <w:r>
-        <w:br/>
-      </w:r>
-      <w:r>
-        <w:rPr>
-          <w:rStyle w:val="NormalTok"/>
-        </w:rPr>
-        <w:t xml:space="preserve">       </w:t>
-      </w:r>
-      <w:r>
-        <w:rPr>
-          <w:rStyle w:val="DataTypeTok"/>
-        </w:rPr>
-        <w:t>x        =</w:t>
-      </w:r>
-      <w:r>
-        <w:rPr>
-          <w:rStyle w:val="NormalTok"/>
-        </w:rPr>
-        <w:t xml:space="preserve"> </w:t>
-      </w:r>
-      <w:r>
-        <w:rPr>
-          <w:rStyle w:val="StringTok"/>
-        </w:rPr>
-        <w:t>"Site score"</w:t>
-      </w:r>
-      <w:r>
-        <w:rPr>
-          <w:rStyle w:val="NormalTok"/>
-        </w:rPr>
-        <w:t xml:space="preserve">) </w:t>
-      </w:r>
-      <w:r>
-        <w:rPr>
-          <w:rStyle w:val="OperatorTok"/>
-        </w:rPr>
-        <w:t>+</w:t>
-      </w:r>
-      <w:r>
-        <w:br/>
-      </w:r>
-      <w:r>
-        <w:rPr>
-          <w:rStyle w:val="StringTok"/>
-        </w:rPr>
-        <w:t xml:space="preserve">  </w:t>
-      </w:r>
-      <w:r>
-        <w:rPr>
-          <w:rStyle w:val="KeywordTok"/>
-        </w:rPr>
-        <w:t>scale_y_comma</w:t>
-      </w:r>
-      <w:r>
-        <w:rPr>
-          <w:rStyle w:val="NormalTok"/>
-        </w:rPr>
-        <w:t xml:space="preserve">() </w:t>
-      </w:r>
-      <w:r>
-        <w:rPr>
-          <w:rStyle w:val="OperatorTok"/>
-        </w:rPr>
-        <w:t>+</w:t>
-      </w:r>
-      <w:r>
-        <w:br/>
-      </w:r>
-      <w:r>
-        <w:rPr>
-          <w:rStyle w:val="StringTok"/>
-        </w:rPr>
-        <w:t xml:space="preserve">  </w:t>
-      </w:r>
-      <w:r>
-        <w:rPr>
-          <w:rStyle w:val="KeywordTok"/>
-        </w:rPr>
-        <w:t>theme_ipsum_rc</w:t>
-      </w:r>
-      <w:r>
-        <w:rPr>
-          <w:rStyle w:val="NormalTok"/>
-        </w:rPr>
-        <w:t xml:space="preserve">() </w:t>
-      </w:r>
-      <w:r>
-        <w:rPr>
-          <w:rStyle w:val="OperatorTok"/>
-        </w:rPr>
-        <w:t>+</w:t>
-      </w:r>
-      <w:r>
-        <w:br/>
-      </w:r>
-      <w:r>
-        <w:rPr>
-          <w:rStyle w:val="StringTok"/>
-        </w:rPr>
-        <w:t xml:space="preserve">  </w:t>
-      </w:r>
-      <w:r>
-        <w:rPr>
-          <w:rStyle w:val="KeywordTok"/>
-        </w:rPr>
-        <w:t>theme</w:t>
-      </w:r>
-      <w:r>
-        <w:rPr>
-          <w:rStyle w:val="NormalTok"/>
-        </w:rPr>
-        <w:t>(</w:t>
-      </w:r>
-      <w:r>
-        <w:rPr>
-          <w:rStyle w:val="DataTypeTok"/>
-        </w:rPr>
-        <w:t>plot.title   =</w:t>
-      </w:r>
-      <w:r>
-        <w:rPr>
-          <w:rStyle w:val="NormalTok"/>
-        </w:rPr>
-        <w:t xml:space="preserve"> </w:t>
-      </w:r>
-      <w:r>
-        <w:rPr>
-          <w:rStyle w:val="KeywordTok"/>
-        </w:rPr>
-        <w:t>element_text</w:t>
-      </w:r>
-      <w:r>
-        <w:rPr>
-          <w:rStyle w:val="NormalTok"/>
-        </w:rPr>
-        <w:t>(</w:t>
-      </w:r>
-      <w:r>
-        <w:rPr>
-          <w:rStyle w:val="DataTypeTok"/>
-        </w:rPr>
-        <w:t>color =</w:t>
-      </w:r>
-      <w:r>
-        <w:rPr>
-          <w:rStyle w:val="NormalTok"/>
-        </w:rPr>
-        <w:t xml:space="preserve"> </w:t>
-      </w:r>
-      <w:r>
-        <w:rPr>
-          <w:rStyle w:val="KeywordTok"/>
-        </w:rPr>
-        <w:t>mncolors</w:t>
-      </w:r>
-      <w:r>
-        <w:rPr>
-          <w:rStyle w:val="NormalTok"/>
-        </w:rPr>
-        <w:t>(</w:t>
-      </w:r>
-      <w:r>
-        <w:rPr>
-          <w:rStyle w:val="DecValTok"/>
-        </w:rPr>
-        <w:t>5</w:t>
-      </w:r>
-      <w:r>
-        <w:rPr>
-          <w:rStyle w:val="NormalTok"/>
-        </w:rPr>
-        <w:t xml:space="preserve">, </w:t>
-      </w:r>
-      <w:r>
-        <w:rPr>
-          <w:rStyle w:val="StringTok"/>
-        </w:rPr>
-        <w:t>"blue"</w:t>
-      </w:r>
-      <w:r>
-        <w:rPr>
-          <w:rStyle w:val="NormalTok"/>
-        </w:rPr>
-        <w:t>)[</w:t>
-      </w:r>
-      <w:r>
-        <w:rPr>
-          <w:rStyle w:val="DecValTok"/>
-        </w:rPr>
-        <w:t>5</w:t>
-      </w:r>
-      <w:r>
-        <w:rPr>
-          <w:rStyle w:val="NormalTok"/>
-        </w:rPr>
-        <w:t>]),</w:t>
-      </w:r>
-      <w:r>
-        <w:br/>
-      </w:r>
-      <w:r>
-        <w:rPr>
-          <w:rStyle w:val="NormalTok"/>
-        </w:rPr>
-        <w:t xml:space="preserve">        </w:t>
-      </w:r>
-      <w:r>
-        <w:rPr>
-          <w:rStyle w:val="DataTypeTok"/>
-        </w:rPr>
-        <w:t>plot.capti</w:t>
-      </w:r>
-      <w:r>
-        <w:rPr>
-          <w:rStyle w:val="DataTypeTok"/>
-        </w:rPr>
-        <w:t>on =</w:t>
+        <w:t>plot.caption =</w:t>
       </w:r>
       <w:r>
         <w:rPr>
@@ -4928,13 +4892,13 @@
       <w:pPr>
         <w:pStyle w:val="Heading1"/>
       </w:pPr>
-      <w:bookmarkStart w:id="17" w:name="analysis"/>
-      <w:bookmarkStart w:id="18" w:name="_Toc48198710"/>
+      <w:bookmarkStart w:id="18" w:name="analysis"/>
+      <w:bookmarkStart w:id="19" w:name="_Toc48198710"/>
       <w:r>
         <w:t>Analysis</w:t>
       </w:r>
-      <w:bookmarkEnd w:id="17"/>
       <w:bookmarkEnd w:id="18"/>
+      <w:bookmarkEnd w:id="19"/>
     </w:p>
     <w:p>
       <w:pPr>
@@ -5131,7 +5095,7 @@
       <w:pPr>
         <w:pStyle w:val="Heading2"/>
       </w:pPr>
-      <w:bookmarkStart w:id="19" w:name="X520bc8f13320fa89fedd65589025716f58acd2f"/>
+      <w:bookmarkStart w:id="20" w:name="X520bc8f13320fa89fedd65589025716f58acd2f"/>
       <w:r>
         <w:rPr>
           <w:i/>
@@ -5141,13 +5105,13 @@
       <w:r>
         <w:t xml:space="preserve"> Non-detect and Censored data summaries</w:t>
       </w:r>
-      <w:bookmarkEnd w:id="19"/>
+      <w:bookmarkEnd w:id="20"/>
     </w:p>
     <w:p>
       <w:pPr>
         <w:pStyle w:val="Heading2"/>
       </w:pPr>
-      <w:bookmarkStart w:id="20" w:name="help-multivariate-predictions"/>
+      <w:bookmarkStart w:id="21" w:name="help-multivariate-predictions"/>
       <w:r>
         <w:rPr>
           <w:i/>
@@ -5157,26 +5121,23 @@
       <w:r>
         <w:t xml:space="preserve"> Multivariate predictions</w:t>
       </w:r>
-      <w:bookmarkEnd w:id="20"/>
+      <w:bookmarkEnd w:id="21"/>
     </w:p>
     <w:p>
       <w:pPr>
         <w:pStyle w:val="Heading1"/>
       </w:pPr>
-      <w:bookmarkStart w:id="21" w:name="maps"/>
-      <w:bookmarkStart w:id="22" w:name="_Toc48198711"/>
+      <w:bookmarkStart w:id="22" w:name="maps"/>
+      <w:bookmarkStart w:id="23" w:name="_Toc48198711"/>
       <w:r>
         <w:t>Maps</w:t>
       </w:r>
-      <w:bookmarkEnd w:id="21"/>
       <w:bookmarkEnd w:id="22"/>
-    </w:p>
-    <w:p>
-      <w:r>
-        <w:t>Leaflet maps are an easy way to add interactive maps to your report. Here’s an example displaying the po</w:t>
-      </w:r>
-      <w:r>
-        <w:t>lygon shapefile of tribal nations located across MN.</w:t>
+      <w:bookmarkEnd w:id="23"/>
+    </w:p>
+    <w:p>
+      <w:r>
+        <w:t>Leaflet maps are an easy way to add interactive maps to your report. Here’s an example displaying the polygon shapefile of tribal nations located across MN.</w:t>
       </w:r>
     </w:p>
     <w:p>
@@ -5679,13 +5640,7 @@
         <w:rPr>
           <w:rStyle w:val="NormalTok"/>
         </w:rPr>
-        <w:t xml:space="preserve">    </w:t>
-      </w:r>
-      <w:r>
-        <w:rPr>
-          <w:rStyle w:val="NormalTok"/>
-        </w:rPr>
-        <w:t xml:space="preserve">          </w:t>
+        <w:t xml:space="preserve">              </w:t>
       </w:r>
       <w:r>
         <w:rPr>
@@ -5772,13 +5727,13 @@
       <w:pPr>
         <w:pStyle w:val="Heading1"/>
       </w:pPr>
-      <w:bookmarkStart w:id="23" w:name="site-maps"/>
-      <w:bookmarkStart w:id="24" w:name="_Toc48198712"/>
+      <w:bookmarkStart w:id="24" w:name="site-maps"/>
+      <w:bookmarkStart w:id="25" w:name="_Toc48198712"/>
       <w:r>
         <w:t>Site maps</w:t>
       </w:r>
-      <w:bookmarkEnd w:id="23"/>
       <w:bookmarkEnd w:id="24"/>
+      <w:bookmarkEnd w:id="25"/>
     </w:p>
     <w:p>
       <w:r>
@@ -5825,13 +5780,7 @@
         <w:rPr>
           <w:rStyle w:val="StringTok"/>
         </w:rPr>
-        <w:t>'https://raw.githubusercontent.com/MPCA-air/aqi-watch/master/data-raw/location</w:t>
-      </w:r>
-      <w:r>
-        <w:rPr>
-          <w:rStyle w:val="StringTok"/>
-        </w:rPr>
-        <w:t>s.csv'</w:t>
+        <w:t>'https://raw.githubusercontent.com/MPCA-air/aqi-watch/master/data-raw/locations.csv'</w:t>
       </w:r>
       <w:r>
         <w:rPr>
@@ -6118,8 +6067,6 @@
       </w:r>
       <w:r>
         <w:br/>
-      </w:r>
-      <w:r>
         <w:t>The circles show the monitoring range of the monitors.</w:t>
       </w:r>
     </w:p>
@@ -6326,10 +6273,7 @@
         <w:pStyle w:val="BodyText"/>
       </w:pPr>
       <w:r>
-        <w:t>As you can see, the site highlighted below has elevated le</w:t>
-      </w:r>
-      <w:r>
-        <w:t>vels of Pokemon.</w:t>
+        <w:t>As you can see, the site highlighted below has elevated levels of Pokemon.</w:t>
       </w:r>
     </w:p>
     <w:p>
@@ -6764,20 +6708,17 @@
       <w:pPr>
         <w:pStyle w:val="Heading1"/>
       </w:pPr>
-      <w:bookmarkStart w:id="25" w:name="conclusion"/>
-      <w:bookmarkStart w:id="26" w:name="_Toc48198714"/>
+      <w:bookmarkStart w:id="26" w:name="conclusion"/>
+      <w:bookmarkStart w:id="27" w:name="_Toc48198714"/>
       <w:r>
         <w:t>Conclusion</w:t>
       </w:r>
-      <w:bookmarkEnd w:id="25"/>
       <w:bookmarkEnd w:id="26"/>
-    </w:p>
-    <w:p>
-      <w:r>
-        <w:t xml:space="preserve">You can add quotes or highlight some text with the tint::quote_footer() </w:t>
-      </w:r>
-      <w:r>
-        <w:t>function.</w:t>
+      <w:bookmarkEnd w:id="27"/>
+    </w:p>
+    <w:p>
+      <w:r>
+        <w:t>You can add quotes or highlight some text with the tint::quote_footer() function.</w:t>
       </w:r>
     </w:p>
     <w:p>
@@ -6797,11 +6738,11 @@
       <w:pPr>
         <w:pStyle w:val="Heading2"/>
       </w:pPr>
-      <w:bookmarkStart w:id="27" w:name="references"/>
+      <w:bookmarkStart w:id="28" w:name="references"/>
       <w:r>
         <w:t>References</w:t>
       </w:r>
-      <w:bookmarkEnd w:id="27"/>
+      <w:bookmarkEnd w:id="28"/>
     </w:p>
     <w:p>
       <w:pPr>
@@ -6847,13 +6788,8 @@
         </w:numPr>
       </w:pPr>
       <w:r>
-        <w:t>2</w:t>
-      </w:r>
-      <w:r>
-        <w:t>018, C</w:t>
-      </w:r>
-      <w:bookmarkStart w:id="28" w:name="_GoBack"/>
-      <w:bookmarkEnd w:id="28"/>
+        <w:t>2018, C</w:t>
+      </w:r>
     </w:p>
     <w:sectPr>
       <w:footerReference w:type="default" r:id="rId19"/>
@@ -6934,7 +6870,7 @@
             <w:rPr>
               <w:noProof/>
             </w:rPr>
-            <w:t>10</w:t>
+            <w:t>2</w:t>
           </w:r>
           <w:r>
             <w:fldChar w:fldCharType="end"/>
@@ -7036,10 +6972,7 @@
             <w:t xml:space="preserve">1-296-6300  |  800-657-3864 </w:t>
           </w:r>
           <w:r>
-            <w:t xml:space="preserve">or use your preferred </w:t>
-          </w:r>
-          <w:r>
-            <w:t>relay service</w:t>
+            <w:t>or use your preferred relay service</w:t>
           </w:r>
           <w:r>
             <w:rPr>
@@ -9452,7 +9385,6 @@
   <w:style w:type="character" w:default="1" w:styleId="DefaultParagraphFont">
     <w:name w:val="Default Paragraph Font"/>
     <w:uiPriority w:val="1"/>
-    <w:semiHidden/>
     <w:unhideWhenUsed/>
   </w:style>
   <w:style w:type="table" w:default="1" w:styleId="TableNormal">
@@ -10048,14 +9980,12 @@
     <w:link w:val="TitleChar"/>
     <w:uiPriority w:val="10"/>
     <w:qFormat/>
-    <w:rsid w:val="005328A5"/>
+    <w:rsid w:val="00841D7E"/>
     <w:pPr>
-      <w:spacing w:before="120"/>
+      <w:spacing w:before="240" w:after="40"/>
     </w:pPr>
     <w:rPr>
       <w:b w:val="0"/>
-      <w:color w:val="365F91"/>
-      <w:sz w:val="48"/>
     </w:rPr>
   </w:style>
   <w:style w:type="character" w:customStyle="1" w:styleId="TitleChar">
@@ -10063,11 +9993,10 @@
     <w:basedOn w:val="DefaultParagraphFont"/>
     <w:link w:val="Title"/>
     <w:uiPriority w:val="10"/>
-    <w:rsid w:val="005328A5"/>
+    <w:rsid w:val="00841D7E"/>
     <w:rPr>
       <w:rFonts w:asciiTheme="minorHAnsi" w:hAnsiTheme="minorHAnsi" w:cstheme="minorBidi"/>
-      <w:color w:val="365F91"/>
-      <w:sz w:val="48"/>
+      <w:sz w:val="44"/>
       <w:szCs w:val="44"/>
     </w:rPr>
   </w:style>
@@ -10090,14 +10019,13 @@
     <w:link w:val="DateChar"/>
     <w:uiPriority w:val="99"/>
     <w:unhideWhenUsed/>
-    <w:rsid w:val="00764C58"/>
+    <w:rsid w:val="008C416E"/>
     <w:pPr>
       <w:framePr w:w="1471" w:wrap="notBeside" w:hAnchor="margin" w:yAlign="top"/>
-      <w:spacing w:before="960"/>
+      <w:spacing w:before="1080"/>
     </w:pPr>
     <w:rPr>
       <w:rFonts w:ascii="Calibri Light" w:hAnsi="Calibri Light"/>
-      <w:b/>
       <w:color w:val="595959" w:themeColor="text1" w:themeTint="A6"/>
       <w:sz w:val="25"/>
       <w:szCs w:val="25"/>
@@ -10108,10 +10036,9 @@
     <w:basedOn w:val="DefaultParagraphFont"/>
     <w:link w:val="Date"/>
     <w:uiPriority w:val="99"/>
-    <w:rsid w:val="00764C58"/>
+    <w:rsid w:val="008C416E"/>
     <w:rPr>
       <w:rFonts w:ascii="Calibri Light" w:hAnsi="Calibri Light" w:cstheme="minorBidi"/>
-      <w:b/>
       <w:color w:val="595959" w:themeColor="text1" w:themeTint="A6"/>
       <w:sz w:val="25"/>
       <w:szCs w:val="25"/>
@@ -10124,7 +10051,7 @@
     <w:link w:val="SubtitleChar"/>
     <w:uiPriority w:val="11"/>
     <w:qFormat/>
-    <w:rsid w:val="00764C58"/>
+    <w:rsid w:val="00841D7E"/>
     <w:pPr>
       <w:spacing w:after="360"/>
     </w:pPr>
@@ -10134,7 +10061,7 @@
     <w:basedOn w:val="DefaultParagraphFont"/>
     <w:link w:val="Subtitle"/>
     <w:uiPriority w:val="11"/>
-    <w:rsid w:val="00764C58"/>
+    <w:rsid w:val="00841D7E"/>
     <w:rPr>
       <w:rFonts w:asciiTheme="minorHAnsi" w:hAnsiTheme="minorHAnsi" w:cstheme="minorBidi"/>
       <w:b/>

</xml_diff>